<commit_message>
Revert "Exercise Three Updates"
This reverts commit 57961889f2c8906d182c2138c4f7ee5ababb0201.
</commit_message>
<xml_diff>
--- a/Assignments/Assignment.3.docx
+++ b/Assignments/Assignment.3.docx
@@ -337,13 +337,15 @@
     </w:p>
     <w:p>
       <w:r>
-        <w:t>Comment out the search algorithm not being used, and uncomment the one being used.</w:t>
-      </w:r>
-      <w:r>
-        <w:t xml:space="preserve"> </w:t>
-      </w:r>
-      <w:r>
-        <w:t>You can modify the start state by setting the variable ‘</w:t>
+        <w:t xml:space="preserve">Comment out the search algorithm not being used, and uncomment the one being </w:t>
+      </w:r>
+      <w:proofErr w:type="spellStart"/>
+      <w:r>
+        <w:t>used.You</w:t>
+      </w:r>
+      <w:proofErr w:type="spellEnd"/>
+      <w:r>
+        <w:t xml:space="preserve"> can modify the start state by setting the variable ‘</w:t>
       </w:r>
       <w:proofErr w:type="spellStart"/>
       <w:r>
@@ -537,102 +539,68 @@
     </w:p>
     <w:p>
       <w:r>
-        <w:t>Run both search algorithms on</w:t>
-      </w:r>
-      <w:r>
-        <w:t xml:space="preserve"> each of the start</w:t>
+        <w:t>Run both search algorithms on each of the state states and document the length of the solution (if one is found) and the number of search nodes expanded.</w:t>
+      </w:r>
+    </w:p>
+    <w:p>
+      <w:pPr>
+        <w:rPr>
+          <w:b/>
+        </w:rPr>
+      </w:pPr>
+      <w:r>
+        <w:rPr>
+          <w:b/>
+        </w:rPr>
+        <w:t xml:space="preserve">Part 2: </w:t>
+      </w:r>
+      <w:r>
+        <w:rPr>
+          <w:b/>
+        </w:rPr>
+        <w:t>Human Solution</w:t>
+      </w:r>
+    </w:p>
+    <w:p>
+      <w:r>
+        <w:t>Solve the problem from the start state s5 and ‘</w:t>
+      </w:r>
+      <w:proofErr w:type="spellStart"/>
+      <w:r>
+        <w:t>examplePuzzle</w:t>
+      </w:r>
+      <w:proofErr w:type="spellEnd"/>
+      <w:r>
+        <w:t>’ and document the length the number of moves you required.  Did you find the optimal solution?</w:t>
+      </w:r>
+    </w:p>
+    <w:p>
+      <w:pPr>
+        <w:rPr>
+          <w:b/>
+        </w:rPr>
+      </w:pPr>
+      <w:r>
+        <w:rPr>
+          <w:b/>
+        </w:rPr>
+        <w:t xml:space="preserve">Part 3: </w:t>
+      </w:r>
+      <w:r>
+        <w:rPr>
+          <w:b/>
+        </w:rPr>
+        <w:t>Heuristic Search</w:t>
+      </w:r>
+    </w:p>
+    <w:p>
+      <w:r>
+        <w:t>Describe heuristic search and explain how it can be used to improve the performance of Iterativ</w:t>
       </w:r>
       <w:bookmarkStart w:id="0" w:name="_GoBack"/>
       <w:bookmarkEnd w:id="0"/>
       <w:r>
-        <w:t xml:space="preserve"> states and document the length of the solution (if one is found) and the number of search nodes expanded.</w:t>
-      </w:r>
-    </w:p>
-    <w:p>
-      <w:pPr>
-        <w:rPr>
-          <w:b/>
-        </w:rPr>
-      </w:pPr>
-      <w:r>
-        <w:rPr>
-          <w:b/>
-        </w:rPr>
-        <w:t>Part 3</w:t>
-      </w:r>
-      <w:r>
-        <w:rPr>
-          <w:b/>
-        </w:rPr>
-        <w:t xml:space="preserve">: </w:t>
-      </w:r>
-      <w:r>
-        <w:rPr>
-          <w:b/>
-        </w:rPr>
-        <w:t>Iterative-Deepening Search</w:t>
-      </w:r>
-    </w:p>
-    <w:p>
-      <w:r>
-        <w:t>Find and list the code for Iterative-Deepening Search within the file ‘search.py’ and briefly explain the search algorithm.</w:t>
-      </w:r>
-    </w:p>
-    <w:p>
-      <w:pPr>
-        <w:rPr>
-          <w:b/>
-        </w:rPr>
-      </w:pPr>
-      <w:r>
-        <w:rPr>
-          <w:b/>
-        </w:rPr>
-        <w:t xml:space="preserve">Part 2: </w:t>
-      </w:r>
-      <w:r>
-        <w:rPr>
-          <w:b/>
-        </w:rPr>
-        <w:t>Human Solution</w:t>
-      </w:r>
-    </w:p>
-    <w:p>
-      <w:r>
-        <w:t>Solve the problem from the start state s5 and ‘</w:t>
-      </w:r>
-      <w:proofErr w:type="spellStart"/>
-      <w:r>
-        <w:t>examplePuzzle</w:t>
-      </w:r>
-      <w:proofErr w:type="spellEnd"/>
-      <w:r>
-        <w:t>’ and document the length the number of moves you required.  Did you find the optimal solution?</w:t>
-      </w:r>
-    </w:p>
-    <w:p>
-      <w:pPr>
-        <w:rPr>
-          <w:b/>
-        </w:rPr>
-      </w:pPr>
-      <w:r>
-        <w:rPr>
-          <w:b/>
-        </w:rPr>
-        <w:lastRenderedPageBreak/>
-        <w:t xml:space="preserve">Part 3: </w:t>
-      </w:r>
-      <w:r>
-        <w:rPr>
-          <w:b/>
-        </w:rPr>
-        <w:t>Heuristic Search</w:t>
-      </w:r>
-    </w:p>
-    <w:p>
-      <w:r>
-        <w:t xml:space="preserve">Describe heuristic search and explain how it can be used to improve the performance of Iterative-Deepening Depth-First search through Iterative-Deepening </w:t>
+        <w:t xml:space="preserve">e-Deepening Depth-First search through Iterative-Deepening </w:t>
       </w:r>
       <w:proofErr w:type="spellStart"/>
       <w:r>
@@ -699,7 +667,7 @@
       <w:rPr>
         <w:noProof/>
       </w:rPr>
-      <w:t>2</w:t>
+      <w:t>1</w:t>
     </w:r>
     <w:r>
       <w:fldChar w:fldCharType="end"/>

</xml_diff>